<commit_message>
Select exam from all exam
</commit_message>
<xml_diff>
--- a/public/packages/results/GN002_Mid_2_2557.docx
+++ b/public/packages/results/GN002_Mid_2_2557.docx
@@ -973,147 +973,6 @@
         <w:gridCol w:w="433"/>
         <w:gridCol w:w="8847"/>
       </w:tblGrid>
-      <w:tr>
-        <w:tc>
-          <w:tcPr>
-            <w:tcW w:w="1007" w:type="dxa"/>
-          </w:tcPr>
-          <w:p>
-            <w:pPr>
-              <w:rPr>
-                <w:b/>
-                <w:bCs/>
-              </w:rPr>
-            </w:pPr>
-            <w:r>
-              <w:rPr>
-                <w:b/>
-                <w:bCs/>
-              </w:rPr>
-              <w:t>คำสั่ง</w:t>
-            </w:r>
-          </w:p>
-        </w:tc>
-        <w:tc>
-          <w:tcPr>
-            <w:tcW w:w="433" w:type="dxa"/>
-          </w:tcPr>
-          <w:p>
-            <w:pPr>
-              <w:rPr>
-                <w:cs/>
-              </w:rPr>
-            </w:pPr>
-            <w:r>
-              <w:t>1.</w:t>
-            </w:r>
-          </w:p>
-        </w:tc>
-        <w:tc>
-          <w:tcPr>
-            <w:tcW w:w="8847" w:type="dxa"/>
-          </w:tcPr>
-          <w:p>
-            <w:r>
-              <w:t>อนุญาตให้นำกระดาษขนาด A4 จำนวน 1 แผ่นเข้าห้องสอบ และส่งพร้อมข้อสอบชุดนี้</w:t>
-            </w:r>
-          </w:p>
-        </w:tc>
-      </w:tr>
-      <w:tr>
-        <w:tc>
-          <w:tcPr>
-            <w:tcW w:w="1007" w:type="dxa"/>
-          </w:tcPr>
-          <w:p>
-            <w:pPr>
-              <w:rPr>
-                <w:b/>
-                <w:bCs/>
-              </w:rPr>
-            </w:pPr>
-            <w:r>
-              <w:rPr>
-                <w:b/>
-                <w:bCs/>
-              </w:rPr>
-              <w:t/>
-            </w:r>
-          </w:p>
-        </w:tc>
-        <w:tc>
-          <w:tcPr>
-            <w:tcW w:w="433" w:type="dxa"/>
-          </w:tcPr>
-          <w:p>
-            <w:pPr>
-              <w:rPr>
-                <w:cs/>
-              </w:rPr>
-            </w:pPr>
-            <w:r>
-              <w:t>2.</w:t>
-            </w:r>
-          </w:p>
-        </w:tc>
-        <w:tc>
-          <w:tcPr>
-            <w:tcW w:w="8847" w:type="dxa"/>
-          </w:tcPr>
-          <w:p>
-            <w:r>
-              <w:t>ไม่อนุญาตให้ใช้เครื่องคำนวณ</w:t>
-            </w:r>
-          </w:p>
-        </w:tc>
-      </w:tr>
-      <w:tr>
-        <w:tc>
-          <w:tcPr>
-            <w:tcW w:w="1007" w:type="dxa"/>
-          </w:tcPr>
-          <w:p>
-            <w:pPr>
-              <w:rPr>
-                <w:b/>
-                <w:bCs/>
-              </w:rPr>
-            </w:pPr>
-            <w:r>
-              <w:rPr>
-                <w:b/>
-                <w:bCs/>
-              </w:rPr>
-              <w:t/>
-            </w:r>
-          </w:p>
-        </w:tc>
-        <w:tc>
-          <w:tcPr>
-            <w:tcW w:w="433" w:type="dxa"/>
-          </w:tcPr>
-          <w:p>
-            <w:pPr>
-              <w:rPr>
-                <w:cs/>
-              </w:rPr>
-            </w:pPr>
-            <w:r>
-              <w:t>3.</w:t>
-            </w:r>
-          </w:p>
-        </w:tc>
-        <w:tc>
-          <w:tcPr>
-            <w:tcW w:w="8847" w:type="dxa"/>
-          </w:tcPr>
-          <w:p>
-            <w:r>
-              <w:t>ปิดเครื่องมือสื่อสารตลอดเวลาสอบ</w:t>
-            </w:r>
-          </w:p>
-        </w:tc>
-      </w:tr>
     </w:tbl>
     <w:p xmlns:w="http://schemas.openxmlformats.org/wordprocessingml/2006/main">
       <w:pPr>
@@ -1361,21 +1220,6 @@
 </w:t>
       </w:r>
       <w:br/>
-      <w:r>
-        <w:rPr/>
-        <w:t xml:space="preserve">________________________________________________________________________________</w:t>
-      </w:r>
-      <w:br/>
-      <w:r>
-        <w:rPr/>
-        <w:t xml:space="preserve">________________________________________________________________________________</w:t>
-      </w:r>
-      <w:br/>
-      <w:r>
-        <w:rPr/>
-        <w:t xml:space="preserve">________________________________________________________________________________</w:t>
-      </w:r>
-      <w:br/>
       <w:br/>
       <w:r>
         <w:rPr/>
@@ -1389,21 +1233,6 @@
         <w:rPr/>
         <w:t xml:space="preserve">  อาเซียนคืออะไร
 </w:t>
-      </w:r>
-      <w:br/>
-      <w:r>
-        <w:rPr/>
-        <w:t xml:space="preserve">________________________________________________________________________________</w:t>
-      </w:r>
-      <w:br/>
-      <w:r>
-        <w:rPr/>
-        <w:t xml:space="preserve">________________________________________________________________________________</w:t>
-      </w:r>
-      <w:br/>
-      <w:r>
-        <w:rPr/>
-        <w:t xml:space="preserve">________________________________________________________________________________</w:t>
       </w:r>
       <w:br/>
       <w:br/>
@@ -1421,21 +1250,6 @@
 </w:t>
       </w:r>
       <w:br/>
-      <w:r>
-        <w:rPr/>
-        <w:t xml:space="preserve">________________________________________________________________________________</w:t>
-      </w:r>
-      <w:br/>
-      <w:r>
-        <w:rPr/>
-        <w:t xml:space="preserve">________________________________________________________________________________</w:t>
-      </w:r>
-      <w:br/>
-      <w:r>
-        <w:rPr/>
-        <w:t xml:space="preserve">________________________________________________________________________________</w:t>
-      </w:r>
-      <w:br/>
       <w:br/>
       <w:r>
         <w:rPr/>
@@ -1451,21 +1265,6 @@
 </w:t>
       </w:r>
       <w:br/>
-      <w:r>
-        <w:rPr/>
-        <w:t xml:space="preserve">________________________________________________________________________________</w:t>
-      </w:r>
-      <w:br/>
-      <w:r>
-        <w:rPr/>
-        <w:t xml:space="preserve">________________________________________________________________________________</w:t>
-      </w:r>
-      <w:br/>
-      <w:r>
-        <w:rPr/>
-        <w:t xml:space="preserve">________________________________________________________________________________</w:t>
-      </w:r>
-      <w:br/>
       <w:br/>
       <w:r>
         <w:rPr/>
@@ -1479,21 +1278,6 @@
         <w:rPr/>
         <w:t xml:space="preserve">  การร่วมกลุ่มเศรษฐกิจในระดับภูมิภาค มีวัตถุประสงค์อะไร
 </w:t>
-      </w:r>
-      <w:br/>
-      <w:r>
-        <w:rPr/>
-        <w:t xml:space="preserve">________________________________________________________________________________</w:t>
-      </w:r>
-      <w:br/>
-      <w:r>
-        <w:rPr/>
-        <w:t xml:space="preserve">________________________________________________________________________________</w:t>
-      </w:r>
-      <w:br/>
-      <w:r>
-        <w:rPr/>
-        <w:t xml:space="preserve">________________________________________________________________________________</w:t>
       </w:r>
       <w:br/>
       <w:br/>
@@ -1526,21 +1310,6 @@
 </w:t>
       </w:r>
       <w:br/>
-      <w:r>
-        <w:rPr/>
-        <w:t xml:space="preserve">________________________________________________________________________________</w:t>
-      </w:r>
-      <w:br/>
-      <w:r>
-        <w:rPr/>
-        <w:t xml:space="preserve">________________________________________________________________________________</w:t>
-      </w:r>
-      <w:br/>
-      <w:r>
-        <w:rPr/>
-        <w:t xml:space="preserve">________________________________________________________________________________</w:t>
-      </w:r>
-      <w:br/>
       <w:br/>
       <w:r>
         <w:rPr/>
@@ -1554,21 +1323,6 @@
         <w:rPr/>
         <w:t xml:space="preserve">  สมาชิกอาเซียนมีกี่ประเทศ
 </w:t>
-      </w:r>
-      <w:br/>
-      <w:r>
-        <w:rPr/>
-        <w:t xml:space="preserve">________________________________________________________________________________</w:t>
-      </w:r>
-      <w:br/>
-      <w:r>
-        <w:rPr/>
-        <w:t xml:space="preserve">________________________________________________________________________________</w:t>
-      </w:r>
-      <w:br/>
-      <w:r>
-        <w:rPr/>
-        <w:t xml:space="preserve">________________________________________________________________________________</w:t>
       </w:r>
       <w:br/>
       <w:br/>
@@ -1586,21 +1340,6 @@
 </w:t>
       </w:r>
       <w:br/>
-      <w:r>
-        <w:rPr/>
-        <w:t xml:space="preserve">________________________________________________________________________________</w:t>
-      </w:r>
-      <w:br/>
-      <w:r>
-        <w:rPr/>
-        <w:t xml:space="preserve">________________________________________________________________________________</w:t>
-      </w:r>
-      <w:br/>
-      <w:r>
-        <w:rPr/>
-        <w:t xml:space="preserve">________________________________________________________________________________</w:t>
-      </w:r>
-      <w:br/>
       <w:br/>
       <w:r>
         <w:rPr/>
@@ -1616,21 +1355,6 @@
 </w:t>
       </w:r>
       <w:br/>
-      <w:r>
-        <w:rPr/>
-        <w:t xml:space="preserve">________________________________________________________________________________</w:t>
-      </w:r>
-      <w:br/>
-      <w:r>
-        <w:rPr/>
-        <w:t xml:space="preserve">________________________________________________________________________________</w:t>
-      </w:r>
-      <w:br/>
-      <w:r>
-        <w:rPr/>
-        <w:t xml:space="preserve">________________________________________________________________________________</w:t>
-      </w:r>
-      <w:br/>
       <w:br/>
       <w:r>
         <w:rPr/>
@@ -1644,21 +1368,6 @@
         <w:rPr/>
         <w:t xml:space="preserve">  การนำคณะศิลปินไปแสดงนาฏศิลป์ยังต่างประเทศ เป็นการนำวัฒนธรรมไทยไปเผยแพร่ให้เป็นที่รู้จัก คำว่า วัฒนธรรมไทย ในข้อความนี้หมายถึงอะไร
 </w:t>
-      </w:r>
-      <w:br/>
-      <w:r>
-        <w:rPr/>
-        <w:t xml:space="preserve">________________________________________________________________________________</w:t>
-      </w:r>
-      <w:br/>
-      <w:r>
-        <w:rPr/>
-        <w:t xml:space="preserve">________________________________________________________________________________</w:t>
-      </w:r>
-      <w:br/>
-      <w:r>
-        <w:rPr/>
-        <w:t xml:space="preserve">________________________________________________________________________________</w:t>
       </w:r>
       <w:br/>
       <w:br/>

</xml_diff>